<commit_message>
Update client logic and documentation
</commit_message>
<xml_diff>
--- a/Documentation/Deployment Guide.docx
+++ b/Documentation/Deployment Guide.docx
@@ -17,15 +17,7 @@
           <w:szCs w:val="32"/>
           <w:lang w:val="en-US"/>
         </w:rPr>
-        <w:t>Deployment</w:t>
-      </w:r>
-      <w:r>
-        <w:rPr>
-          <w:sz w:val="32"/>
-          <w:szCs w:val="32"/>
-          <w:lang w:val="en-US"/>
-        </w:rPr>
-        <w:t xml:space="preserve"> guide</w:t>
+        <w:t>Deployment guide</w:t>
       </w:r>
       <w:r>
         <w:rPr>
@@ -271,6 +263,100 @@
           <w:lang w:val="en-US"/>
         </w:rPr>
       </w:pPr>
+      <w:r>
+        <w:rPr>
+          <w:lang w:val="en-US"/>
+        </w:rPr>
+        <w:t>You can use http-server that simply the time for the deployment testing. To install, run “brew install http-sever” from the brew command (OSX)</w:t>
+      </w:r>
+    </w:p>
+    <w:p>
+      <w:pPr>
+        <w:rPr>
+          <w:lang w:val="en-US"/>
+        </w:rPr>
+      </w:pPr>
+    </w:p>
+    <w:p>
+      <w:pPr>
+        <w:rPr>
+          <w:lang w:val="en-US"/>
+        </w:rPr>
+      </w:pPr>
+      <w:r>
+        <w:rPr>
+          <w:lang w:val="en-US"/>
+        </w:rPr>
+        <w:t>The default port is 8080 in http-server in your localhost.</w:t>
+      </w:r>
+    </w:p>
+    <w:p>
+      <w:pPr>
+        <w:rPr>
+          <w:lang w:val="en-US"/>
+        </w:rPr>
+      </w:pPr>
+    </w:p>
+    <w:p>
+      <w:pPr>
+        <w:rPr>
+          <w:lang w:val="en-US"/>
+        </w:rPr>
+      </w:pPr>
+      <w:r>
+        <w:rPr>
+          <w:lang w:val="en-US"/>
+        </w:rPr>
+        <w:t xml:space="preserve">For the </w:t>
+      </w:r>
+      <w:proofErr w:type="spellStart"/>
+      <w:r>
+        <w:rPr>
+          <w:lang w:val="en-US"/>
+        </w:rPr>
+        <w:t>ReactJs</w:t>
+      </w:r>
+      <w:proofErr w:type="spellEnd"/>
+      <w:r>
+        <w:rPr>
+          <w:lang w:val="en-US"/>
+        </w:rPr>
+        <w:t xml:space="preserve"> build, please execute </w:t>
+      </w:r>
+      <w:proofErr w:type="spellStart"/>
+      <w:r>
+        <w:rPr>
+          <w:lang w:val="en-US"/>
+        </w:rPr>
+        <w:t>npm</w:t>
+      </w:r>
+      <w:proofErr w:type="spellEnd"/>
+      <w:r>
+        <w:rPr>
+          <w:lang w:val="en-US"/>
+        </w:rPr>
+        <w:t xml:space="preserve"> run build. The complied files will be in the folder /Client/build.</w:t>
+      </w:r>
+    </w:p>
+    <w:p>
+      <w:pPr>
+        <w:rPr>
+          <w:lang w:val="en-US"/>
+        </w:rPr>
+      </w:pPr>
+    </w:p>
+    <w:p>
+      <w:pPr>
+        <w:rPr>
+          <w:lang w:val="en-US"/>
+        </w:rPr>
+      </w:pPr>
+      <w:r>
+        <w:rPr>
+          <w:lang w:val="en-US"/>
+        </w:rPr>
+        <w:t>Copy the build files into http-server folder (Default is ~/.public) and reload the page for testing.</w:t>
+      </w:r>
       <w:r>
         <w:rPr>
           <w:lang w:val="en-US"/>
@@ -612,21 +698,7 @@
         <w:rPr>
           <w:lang w:val="en-US"/>
         </w:rPr>
-        <w:t>To start the local server, simply apply python</w:t>
-      </w:r>
-      <w:proofErr w:type="gramStart"/>
-      <w:r>
-        <w:rPr>
-          <w:lang w:val="en-US"/>
-        </w:rPr>
-        <w:t>3 .</w:t>
-      </w:r>
-      <w:proofErr w:type="gramEnd"/>
-      <w:r>
-        <w:rPr>
-          <w:lang w:val="en-US"/>
-        </w:rPr>
-        <w:t>/local_server.py for testing</w:t>
+        <w:t>To start the local server, simply apply python3 ./local_server.py for testing</w:t>
       </w:r>
       <w:r>
         <w:rPr>
@@ -746,21 +818,7 @@
         <w:rPr>
           <w:lang w:val="en-US"/>
         </w:rPr>
-        <w:t xml:space="preserve">You can apply the policy in </w:t>
-      </w:r>
-      <w:proofErr w:type="gramStart"/>
-      <w:r>
-        <w:rPr>
-          <w:lang w:val="en-US"/>
-        </w:rPr>
-        <w:t>/Setup/03_AWS_IAM_POLICY.json ,</w:t>
-      </w:r>
-      <w:proofErr w:type="gramEnd"/>
-      <w:r>
-        <w:rPr>
-          <w:lang w:val="en-US"/>
-        </w:rPr>
-        <w:t xml:space="preserve"> this policy enables the deployment account having the sufficient right to access AWS S3, CloudFormation, CloudWatch Log, </w:t>
+        <w:t xml:space="preserve">You can apply the policy in /Setup/03_AWS_IAM_POLICY.json , this policy enables the deployment account having the sufficient right to access AWS S3, CloudFormation, CloudWatch Log, </w:t>
       </w:r>
       <w:proofErr w:type="spellStart"/>
       <w:r>
@@ -827,14 +885,7 @@
         <w:rPr>
           <w:lang w:val="en-US"/>
         </w:rPr>
-        <w:t xml:space="preserve"> file (inside ~</w:t>
-      </w:r>
-      <w:proofErr w:type="gramStart"/>
-      <w:r>
-        <w:rPr>
-          <w:lang w:val="en-US"/>
-        </w:rPr>
-        <w:t>/.</w:t>
+        <w:t xml:space="preserve"> file (inside ~/.</w:t>
       </w:r>
       <w:proofErr w:type="spellStart"/>
       <w:r>
@@ -844,7 +895,6 @@
         <w:t>aws</w:t>
       </w:r>
       <w:proofErr w:type="spellEnd"/>
-      <w:proofErr w:type="gramEnd"/>
       <w:r>
         <w:rPr>
           <w:lang w:val="en-US"/>
@@ -1058,21 +1108,7 @@
         <w:rPr>
           <w:lang w:val="en-US"/>
         </w:rPr>
-        <w:t xml:space="preserve">Remember to mark down the subnet id and security group id in the RDS portal, you will need </w:t>
-      </w:r>
-      <w:proofErr w:type="gramStart"/>
-      <w:r>
-        <w:rPr>
-          <w:lang w:val="en-US"/>
-        </w:rPr>
-        <w:t>these information</w:t>
-      </w:r>
-      <w:proofErr w:type="gramEnd"/>
-      <w:r>
-        <w:rPr>
-          <w:lang w:val="en-US"/>
-        </w:rPr>
-        <w:t xml:space="preserve"> inside env-</w:t>
+        <w:t>Remember to mark down the subnet id and security group id in the RDS portal, you will need these information inside env-</w:t>
       </w:r>
       <w:proofErr w:type="spellStart"/>
       <w:r>
@@ -1316,21 +1352,7 @@
         <w:rPr>
           <w:lang w:val="en-US"/>
         </w:rPr>
-        <w:t xml:space="preserve">There is a Deployment script for the Serverless framework, which </w:t>
-      </w:r>
-      <w:proofErr w:type="gramStart"/>
-      <w:r>
-        <w:rPr>
-          <w:lang w:val="en-US"/>
-        </w:rPr>
-        <w:t>is located in</w:t>
-      </w:r>
-      <w:proofErr w:type="gramEnd"/>
-      <w:r>
-        <w:rPr>
-          <w:lang w:val="en-US"/>
-        </w:rPr>
-        <w:t xml:space="preserve"> Deploy folder</w:t>
+        <w:t>There is a Deployment script for the Serverless framework, which is located in Deploy folder</w:t>
       </w:r>
     </w:p>
     <w:p>
@@ -1486,16 +1508,8 @@
               <w:rPr>
                 <w:lang w:val="en-US"/>
               </w:rPr>
-              <w:t xml:space="preserve">First time </w:t>
-            </w:r>
-            <w:proofErr w:type="gramStart"/>
-            <w:r>
-              <w:rPr>
-                <w:lang w:val="en-US"/>
-              </w:rPr>
-              <w:t>deploy :</w:t>
-            </w:r>
-            <w:proofErr w:type="gramEnd"/>
+              <w:t>First time deploy :</w:t>
+            </w:r>
           </w:p>
           <w:p>
             <w:pPr>
@@ -1535,16 +1549,8 @@
               <w:rPr>
                 <w:lang w:val="en-US"/>
               </w:rPr>
-              <w:t xml:space="preserve">Other deploy </w:t>
-            </w:r>
-            <w:proofErr w:type="gramStart"/>
-            <w:r>
-              <w:rPr>
-                <w:lang w:val="en-US"/>
-              </w:rPr>
-              <w:t>moment :</w:t>
-            </w:r>
-            <w:proofErr w:type="gramEnd"/>
+              <w:t>Other deploy moment :</w:t>
+            </w:r>
           </w:p>
           <w:p>
             <w:pPr>
@@ -1779,7 +1785,6 @@
               <w:t>Package-</w:t>
             </w:r>
             <w:proofErr w:type="spellStart"/>
-            <w:proofErr w:type="gramStart"/>
             <w:r>
               <w:rPr>
                 <w:lang w:val="en-US"/>
@@ -1787,7 +1792,6 @@
               <w:t>lock.json</w:t>
             </w:r>
             <w:proofErr w:type="spellEnd"/>
-            <w:proofErr w:type="gramEnd"/>
             <w:r>
               <w:rPr>
                 <w:lang w:val="en-US"/>
@@ -1849,7 +1853,6 @@
                 <w:lang w:val="en-US"/>
               </w:rPr>
             </w:pPr>
-            <w:proofErr w:type="gramStart"/>
             <w:r>
               <w:rPr>
                 <w:lang w:val="en-US"/>
@@ -1868,14 +1871,7 @@
               <w:rPr>
                 <w:lang w:val="en-US"/>
               </w:rPr>
-              <w:t xml:space="preserve"> :</w:t>
-            </w:r>
-            <w:proofErr w:type="gramEnd"/>
-            <w:r>
-              <w:rPr>
-                <w:lang w:val="en-US"/>
-              </w:rPr>
-              <w:t xml:space="preserve"> Dev environment configuration</w:t>
+              <w:t xml:space="preserve"> : Dev environment configuration</w:t>
             </w:r>
           </w:p>
           <w:p>
@@ -1889,7 +1885,6 @@
                 <w:lang w:val="en-US"/>
               </w:rPr>
             </w:pPr>
-            <w:proofErr w:type="gramStart"/>
             <w:r>
               <w:rPr>
                 <w:lang w:val="en-US"/>
@@ -1908,14 +1903,7 @@
               <w:rPr>
                 <w:lang w:val="en-US"/>
               </w:rPr>
-              <w:t xml:space="preserve"> :</w:t>
-            </w:r>
-            <w:proofErr w:type="gramEnd"/>
-            <w:r>
-              <w:rPr>
-                <w:lang w:val="en-US"/>
-              </w:rPr>
-              <w:t xml:space="preserve"> Encryption key for Dev environment configuration</w:t>
+              <w:t xml:space="preserve"> : Encryption key for Dev environment configuration</w:t>
             </w:r>
           </w:p>
           <w:p>
@@ -1929,7 +1917,6 @@
                 <w:lang w:val="en-US"/>
               </w:rPr>
             </w:pPr>
-            <w:proofErr w:type="gramStart"/>
             <w:r>
               <w:rPr>
                 <w:lang w:val="en-US"/>
@@ -1941,33 +1928,14 @@
               <w:rPr>
                 <w:lang w:val="en-US"/>
               </w:rPr>
-              <w:t>prd</w:t>
-            </w:r>
-            <w:r>
-              <w:rPr>
-                <w:lang w:val="en-US"/>
-              </w:rPr>
-              <w:t>.yml</w:t>
+              <w:t>prd.yml</w:t>
             </w:r>
             <w:proofErr w:type="spellEnd"/>
             <w:r>
               <w:rPr>
                 <w:lang w:val="en-US"/>
               </w:rPr>
-              <w:t xml:space="preserve"> :</w:t>
-            </w:r>
-            <w:proofErr w:type="gramEnd"/>
-            <w:r>
-              <w:rPr>
-                <w:lang w:val="en-US"/>
-              </w:rPr>
-              <w:t xml:space="preserve"> Production</w:t>
-            </w:r>
-            <w:r>
-              <w:rPr>
-                <w:lang w:val="en-US"/>
-              </w:rPr>
-              <w:t xml:space="preserve"> environment configuration</w:t>
+              <w:t xml:space="preserve"> : Production environment configuration</w:t>
             </w:r>
           </w:p>
           <w:p>
@@ -1981,7 +1949,6 @@
                 <w:lang w:val="en-US"/>
               </w:rPr>
             </w:pPr>
-            <w:proofErr w:type="gramStart"/>
             <w:r>
               <w:rPr>
                 <w:lang w:val="en-US"/>
@@ -1993,39 +1960,14 @@
               <w:rPr>
                 <w:lang w:val="en-US"/>
               </w:rPr>
-              <w:t>prd</w:t>
-            </w:r>
-            <w:r>
-              <w:rPr>
-                <w:lang w:val="en-US"/>
-              </w:rPr>
-              <w:t>.yml</w:t>
+              <w:t>prd.yml</w:t>
             </w:r>
             <w:proofErr w:type="spellEnd"/>
             <w:r>
               <w:rPr>
                 <w:lang w:val="en-US"/>
               </w:rPr>
-              <w:t xml:space="preserve"> :</w:t>
-            </w:r>
-            <w:proofErr w:type="gramEnd"/>
-            <w:r>
-              <w:rPr>
-                <w:lang w:val="en-US"/>
-              </w:rPr>
-              <w:t xml:space="preserve"> Encryption key for </w:t>
-            </w:r>
-            <w:r>
-              <w:rPr>
-                <w:lang w:val="en-US"/>
-              </w:rPr>
-              <w:t>Production</w:t>
-            </w:r>
-            <w:r>
-              <w:rPr>
-                <w:lang w:val="en-US"/>
-              </w:rPr>
-              <w:t xml:space="preserve"> environment configuration</w:t>
+              <w:t xml:space="preserve"> : Encryption key for Production environment configuration</w:t>
             </w:r>
           </w:p>
           <w:p>
@@ -2132,7 +2074,6 @@
               <w:t xml:space="preserve"> inside </w:t>
             </w:r>
             <w:proofErr w:type="spellStart"/>
-            <w:proofErr w:type="gramStart"/>
             <w:r>
               <w:rPr>
                 <w:lang w:val="en-US"/>
@@ -2140,7 +2081,6 @@
               <w:t>provider.stage</w:t>
             </w:r>
             <w:proofErr w:type="spellEnd"/>
-            <w:proofErr w:type="gramEnd"/>
           </w:p>
           <w:p>
             <w:pPr>

</xml_diff>

<commit_message>
Update jsx build errors on state passing
</commit_message>
<xml_diff>
--- a/Documentation/Deployment Guide.docx
+++ b/Documentation/Deployment Guide.docx
@@ -43,21 +43,7 @@
         <w:rPr>
           <w:lang w:val="en-US"/>
         </w:rPr>
-        <w:t>Client (</w:t>
-      </w:r>
-      <w:proofErr w:type="spellStart"/>
-      <w:r>
-        <w:rPr>
-          <w:lang w:val="en-US"/>
-        </w:rPr>
-        <w:t>ReactJs</w:t>
-      </w:r>
-      <w:proofErr w:type="spellEnd"/>
-      <w:r>
-        <w:rPr>
-          <w:lang w:val="en-US"/>
-        </w:rPr>
-        <w:t>)</w:t>
+        <w:t>Client (ReactJs)</w:t>
       </w:r>
     </w:p>
     <w:p>
@@ -233,21 +219,7 @@
           <w:lang w:val="en-US"/>
         </w:rPr>
         <w:lastRenderedPageBreak/>
-        <w:t>Client (</w:t>
-      </w:r>
-      <w:proofErr w:type="spellStart"/>
-      <w:r>
-        <w:rPr>
-          <w:lang w:val="en-US"/>
-        </w:rPr>
-        <w:t>ReactJs</w:t>
-      </w:r>
-      <w:proofErr w:type="spellEnd"/>
-      <w:r>
-        <w:rPr>
-          <w:lang w:val="en-US"/>
-        </w:rPr>
-        <w:t>)</w:t>
+        <w:t>Client (ReactJs)</w:t>
       </w:r>
     </w:p>
     <w:p>
@@ -307,35 +279,7 @@
         <w:rPr>
           <w:lang w:val="en-US"/>
         </w:rPr>
-        <w:t xml:space="preserve">For the </w:t>
-      </w:r>
-      <w:proofErr w:type="spellStart"/>
-      <w:r>
-        <w:rPr>
-          <w:lang w:val="en-US"/>
-        </w:rPr>
-        <w:t>ReactJs</w:t>
-      </w:r>
-      <w:proofErr w:type="spellEnd"/>
-      <w:r>
-        <w:rPr>
-          <w:lang w:val="en-US"/>
-        </w:rPr>
-        <w:t xml:space="preserve"> build, please execute </w:t>
-      </w:r>
-      <w:proofErr w:type="spellStart"/>
-      <w:r>
-        <w:rPr>
-          <w:lang w:val="en-US"/>
-        </w:rPr>
-        <w:t>npm</w:t>
-      </w:r>
-      <w:proofErr w:type="spellEnd"/>
-      <w:r>
-        <w:rPr>
-          <w:lang w:val="en-US"/>
-        </w:rPr>
-        <w:t xml:space="preserve"> run build. The complied files will be in the folder /Client/build.</w:t>
+        <w:t>For the ReactJs build, please execute npm run build. The complied files will be in the folder /Client/build.</w:t>
       </w:r>
     </w:p>
     <w:p>
@@ -356,6 +300,12 @@
           <w:lang w:val="en-US"/>
         </w:rPr>
         <w:t>Copy the build files into http-server folder (Default is ~/.public) and reload the page for testing.</w:t>
+      </w:r>
+      <w:r>
+        <w:rPr>
+          <w:lang w:val="en-US"/>
+        </w:rPr>
+        <w:t xml:space="preserve"> You can also point to other folders using http-server &lt;folder name&gt; to start</w:t>
       </w:r>
       <w:r>
         <w:rPr>
@@ -418,44 +368,8 @@
         <w:rPr>
           <w:lang w:val="en-US"/>
         </w:rPr>
-        <w:t>Inside /Tools, there is a local_server.py for you to start local server to test, it will load the config in /Deploy/</w:t>
-      </w:r>
-      <w:proofErr w:type="spellStart"/>
-      <w:r>
-        <w:rPr>
-          <w:lang w:val="en-US"/>
-        </w:rPr>
-        <w:t>resourcs</w:t>
-      </w:r>
-      <w:proofErr w:type="spellEnd"/>
-      <w:r>
-        <w:rPr>
-          <w:lang w:val="en-US"/>
-        </w:rPr>
-        <w:t>/ encrypt-</w:t>
-      </w:r>
-      <w:proofErr w:type="spellStart"/>
-      <w:r>
-        <w:rPr>
-          <w:lang w:val="en-US"/>
-        </w:rPr>
-        <w:t>dev.yml</w:t>
-      </w:r>
-      <w:proofErr w:type="spellEnd"/>
-      <w:r>
-        <w:rPr>
-          <w:lang w:val="en-US"/>
-        </w:rPr>
-        <w:t xml:space="preserve"> and env-</w:t>
-      </w:r>
-      <w:proofErr w:type="spellStart"/>
-      <w:r>
-        <w:rPr>
-          <w:lang w:val="en-US"/>
-        </w:rPr>
-        <w:t>dev.yml</w:t>
-      </w:r>
-      <w:proofErr w:type="spellEnd"/>
+        <w:t>Inside /Tools, there is a local_server.py for you to start local server to test, it will load the config in /Deploy/resourcs/ encrypt-dev.yml and env-dev.yml</w:t>
+      </w:r>
     </w:p>
     <w:p>
       <w:pPr>
@@ -545,21 +459,7 @@
               <w:rPr>
                 <w:lang w:val="en-US"/>
               </w:rPr>
-              <w:t>How long will the session being expired after finish queuing (</w:t>
-            </w:r>
-            <w:proofErr w:type="spellStart"/>
-            <w:r>
-              <w:rPr>
-                <w:lang w:val="en-US"/>
-              </w:rPr>
-              <w:t>i.e</w:t>
-            </w:r>
-            <w:proofErr w:type="spellEnd"/>
-            <w:r>
-              <w:rPr>
-                <w:lang w:val="en-US"/>
-              </w:rPr>
-              <w:t xml:space="preserve"> Session valid for user entering the order system to place order)</w:t>
+              <w:t>How long will the session being expired after finish queuing (i.e Session valid for user entering the order system to place order)</w:t>
             </w:r>
           </w:p>
         </w:tc>
@@ -597,16 +497,8 @@
               <w:rPr>
                 <w:lang w:val="en-US"/>
               </w:rPr>
-              <w:t xml:space="preserve">Maximum users that can enter the order system </w:t>
-            </w:r>
-            <w:proofErr w:type="spellStart"/>
-            <w:r>
-              <w:rPr>
-                <w:lang w:val="en-US"/>
-              </w:rPr>
-              <w:t>simutaineously</w:t>
-            </w:r>
-            <w:proofErr w:type="spellEnd"/>
+              <w:t>Maximum users that can enter the order system simutaineously</w:t>
+            </w:r>
           </w:p>
         </w:tc>
       </w:tr>
@@ -818,21 +710,7 @@
         <w:rPr>
           <w:lang w:val="en-US"/>
         </w:rPr>
-        <w:t xml:space="preserve">You can apply the policy in /Setup/03_AWS_IAM_POLICY.json , this policy enables the deployment account having the sufficient right to access AWS S3, CloudFormation, CloudWatch Log, </w:t>
-      </w:r>
-      <w:proofErr w:type="spellStart"/>
-      <w:r>
-        <w:rPr>
-          <w:lang w:val="en-US"/>
-        </w:rPr>
-        <w:t>ApiGateway</w:t>
-      </w:r>
-      <w:proofErr w:type="spellEnd"/>
-      <w:r>
-        <w:rPr>
-          <w:lang w:val="en-US"/>
-        </w:rPr>
-        <w:t xml:space="preserve"> and Lambda</w:t>
+        <w:t>You can apply the policy in /Setup/03_AWS_IAM_POLICY.json , this policy enables the deployment account having the sufficient right to access AWS S3, CloudFormation, CloudWatch Log, ApiGateway and Lambda</w:t>
       </w:r>
     </w:p>
     <w:p>
@@ -871,35 +749,7 @@
         <w:rPr>
           <w:lang w:val="en-US"/>
         </w:rPr>
-        <w:t xml:space="preserve">Obtain the IAM role key from the AWS website, and place into your </w:t>
-      </w:r>
-      <w:proofErr w:type="spellStart"/>
-      <w:r>
-        <w:rPr>
-          <w:lang w:val="en-US"/>
-        </w:rPr>
-        <w:t>aws_creditals</w:t>
-      </w:r>
-      <w:proofErr w:type="spellEnd"/>
-      <w:r>
-        <w:rPr>
-          <w:lang w:val="en-US"/>
-        </w:rPr>
-        <w:t xml:space="preserve"> file (inside ~/.</w:t>
-      </w:r>
-      <w:proofErr w:type="spellStart"/>
-      <w:r>
-        <w:rPr>
-          <w:lang w:val="en-US"/>
-        </w:rPr>
-        <w:t>aws</w:t>
-      </w:r>
-      <w:proofErr w:type="spellEnd"/>
-      <w:r>
-        <w:rPr>
-          <w:lang w:val="en-US"/>
-        </w:rPr>
-        <w:t>)</w:t>
+        <w:t>Obtain the IAM role key from the AWS website, and place into your aws_creditals file (inside ~/.aws)</w:t>
       </w:r>
     </w:p>
     <w:p>
@@ -1108,30 +958,8 @@
         <w:rPr>
           <w:lang w:val="en-US"/>
         </w:rPr>
-        <w:t>Remember to mark down the subnet id and security group id in the RDS portal, you will need these information inside env-</w:t>
-      </w:r>
-      <w:proofErr w:type="spellStart"/>
-      <w:r>
-        <w:rPr>
-          <w:lang w:val="en-US"/>
-        </w:rPr>
-        <w:t>dev.yml</w:t>
-      </w:r>
-      <w:proofErr w:type="spellEnd"/>
-      <w:r>
-        <w:rPr>
-          <w:lang w:val="en-US"/>
-        </w:rPr>
-        <w:t xml:space="preserve"> or env-</w:t>
-      </w:r>
-      <w:proofErr w:type="spellStart"/>
-      <w:r>
-        <w:rPr>
-          <w:lang w:val="en-US"/>
-        </w:rPr>
-        <w:t>prd.yml</w:t>
-      </w:r>
-      <w:proofErr w:type="spellEnd"/>
+        <w:t>Remember to mark down the subnet id and security group id in the RDS portal, you will need these information inside env-dev.yml or env-prd.yml</w:t>
+      </w:r>
     </w:p>
     <w:p>
       <w:pPr>
@@ -1210,21 +1038,7 @@
         <w:rPr>
           <w:lang w:val="en-US"/>
         </w:rPr>
-        <w:t xml:space="preserve">AWS </w:t>
-      </w:r>
-      <w:proofErr w:type="spellStart"/>
-      <w:r>
-        <w:rPr>
-          <w:lang w:val="en-US"/>
-        </w:rPr>
-        <w:t>ApiGateway</w:t>
-      </w:r>
-      <w:proofErr w:type="spellEnd"/>
-      <w:r>
-        <w:rPr>
-          <w:lang w:val="en-US"/>
-        </w:rPr>
-        <w:t xml:space="preserve"> after setup</w:t>
+        <w:t>AWS ApiGateway after setup</w:t>
       </w:r>
     </w:p>
     <w:p>
@@ -1462,35 +1276,7 @@
               <w:rPr>
                 <w:lang w:val="en-US"/>
               </w:rPr>
-              <w:t xml:space="preserve">Deployment script for packaging, project build and deploy to AWS server using </w:t>
-            </w:r>
-            <w:proofErr w:type="spellStart"/>
-            <w:r>
-              <w:rPr>
-                <w:lang w:val="en-US"/>
-              </w:rPr>
-              <w:t>servless</w:t>
-            </w:r>
-            <w:proofErr w:type="spellEnd"/>
-            <w:r>
-              <w:rPr>
-                <w:lang w:val="en-US"/>
-              </w:rPr>
-              <w:t>/</w:t>
-            </w:r>
-            <w:proofErr w:type="spellStart"/>
-            <w:r>
-              <w:rPr>
-                <w:lang w:val="en-US"/>
-              </w:rPr>
-              <w:t>serverless.yml</w:t>
-            </w:r>
-            <w:proofErr w:type="spellEnd"/>
-            <w:r>
-              <w:rPr>
-                <w:lang w:val="en-US"/>
-              </w:rPr>
-              <w:t xml:space="preserve"> config</w:t>
+              <w:t>Deployment script for packaging, project build and deploy to AWS server using servless/serverless.yml config</w:t>
             </w:r>
           </w:p>
         </w:tc>
@@ -1517,19 +1303,11 @@
                 <w:lang w:val="en-US"/>
               </w:rPr>
             </w:pPr>
-            <w:proofErr w:type="spellStart"/>
-            <w:r>
-              <w:rPr>
-                <w:lang w:val="en-US"/>
-              </w:rPr>
-              <w:t>Sh</w:t>
-            </w:r>
-            <w:proofErr w:type="spellEnd"/>
-            <w:r>
-              <w:rPr>
-                <w:lang w:val="en-US"/>
-              </w:rPr>
-              <w:t xml:space="preserve"> ./Deploy.sh deploy</w:t>
+            <w:r>
+              <w:rPr>
+                <w:lang w:val="en-US"/>
+              </w:rPr>
+              <w:t>Sh ./Deploy.sh deploy</w:t>
             </w:r>
           </w:p>
           <w:p>
@@ -1563,19 +1341,11 @@
                 <w:lang w:val="en-US"/>
               </w:rPr>
             </w:pPr>
-            <w:proofErr w:type="spellStart"/>
-            <w:r>
-              <w:rPr>
-                <w:lang w:val="en-US"/>
-              </w:rPr>
-              <w:t>Sh</w:t>
-            </w:r>
-            <w:proofErr w:type="spellEnd"/>
-            <w:r>
-              <w:rPr>
-                <w:lang w:val="en-US"/>
-              </w:rPr>
-              <w:t xml:space="preserve"> ./Deploy.sh deploy</w:t>
+            <w:r>
+              <w:rPr>
+                <w:lang w:val="en-US"/>
+              </w:rPr>
+              <w:t>Sh ./Deploy.sh deploy</w:t>
             </w:r>
           </w:p>
           <w:p>
@@ -1589,19 +1359,11 @@
                 <w:lang w:val="en-US"/>
               </w:rPr>
             </w:pPr>
-            <w:proofErr w:type="spellStart"/>
-            <w:r>
-              <w:rPr>
-                <w:lang w:val="en-US"/>
-              </w:rPr>
-              <w:t>Sh</w:t>
-            </w:r>
-            <w:proofErr w:type="spellEnd"/>
-            <w:r>
-              <w:rPr>
-                <w:lang w:val="en-US"/>
-              </w:rPr>
-              <w:t xml:space="preserve"> ./Deploy.sh deploy -g &lt;group&gt;</w:t>
+            <w:r>
+              <w:rPr>
+                <w:lang w:val="en-US"/>
+              </w:rPr>
+              <w:t>Sh ./Deploy.sh deploy -g &lt;group&gt;</w:t>
             </w:r>
           </w:p>
           <w:p>
@@ -1615,19 +1377,11 @@
                 <w:lang w:val="en-US"/>
               </w:rPr>
             </w:pPr>
-            <w:proofErr w:type="spellStart"/>
-            <w:r>
-              <w:rPr>
-                <w:lang w:val="en-US"/>
-              </w:rPr>
-              <w:t>Sh</w:t>
-            </w:r>
-            <w:proofErr w:type="spellEnd"/>
-            <w:r>
-              <w:rPr>
-                <w:lang w:val="en-US"/>
-              </w:rPr>
-              <w:t xml:space="preserve"> ./Deploy.sh deploy function –function &lt;function name&gt;</w:t>
+            <w:r>
+              <w:rPr>
+                <w:lang w:val="en-US"/>
+              </w:rPr>
+              <w:t>Sh ./Deploy.sh deploy function –function &lt;function name&gt;</w:t>
             </w:r>
           </w:p>
         </w:tc>
@@ -1665,21 +1419,7 @@
               <w:rPr>
                 <w:lang w:val="en-US"/>
               </w:rPr>
-              <w:t>Configuration of serverless deployment (</w:t>
-            </w:r>
-            <w:proofErr w:type="spellStart"/>
-            <w:r>
-              <w:rPr>
-                <w:lang w:val="en-US"/>
-              </w:rPr>
-              <w:t>serverless.yml</w:t>
-            </w:r>
-            <w:proofErr w:type="spellEnd"/>
-            <w:r>
-              <w:rPr>
-                <w:lang w:val="en-US"/>
-              </w:rPr>
-              <w:t>)</w:t>
+              <w:t>Configuration of serverless deployment (serverless.yml)</w:t>
             </w:r>
           </w:p>
         </w:tc>
@@ -1698,33 +1438,17 @@
                 <w:lang w:val="en-US"/>
               </w:rPr>
             </w:pPr>
-            <w:proofErr w:type="spellStart"/>
             <w:r>
               <w:rPr>
                 <w:lang w:val="en-US"/>
               </w:rPr>
               <w:t>Serverless.yml</w:t>
             </w:r>
-            <w:proofErr w:type="spellEnd"/>
-            <w:r>
-              <w:rPr>
-                <w:lang w:val="en-US"/>
-              </w:rPr>
-              <w:t xml:space="preserve"> (</w:t>
-            </w:r>
-            <w:proofErr w:type="spellStart"/>
-            <w:r>
-              <w:rPr>
-                <w:lang w:val="en-US"/>
-              </w:rPr>
-              <w:t>Servlerless</w:t>
-            </w:r>
-            <w:proofErr w:type="spellEnd"/>
-            <w:r>
-              <w:rPr>
-                <w:lang w:val="en-US"/>
-              </w:rPr>
-              <w:t xml:space="preserve"> configuration)</w:t>
+            <w:r>
+              <w:rPr>
+                <w:lang w:val="en-US"/>
+              </w:rPr>
+              <w:t xml:space="preserve"> (Servlerless configuration)</w:t>
             </w:r>
           </w:p>
           <w:p>
@@ -1738,33 +1462,11 @@
                 <w:lang w:val="en-US"/>
               </w:rPr>
             </w:pPr>
-            <w:proofErr w:type="spellStart"/>
-            <w:r>
-              <w:rPr>
-                <w:lang w:val="en-US"/>
-              </w:rPr>
-              <w:t>Package.json</w:t>
-            </w:r>
-            <w:proofErr w:type="spellEnd"/>
-            <w:r>
-              <w:rPr>
-                <w:lang w:val="en-US"/>
-              </w:rPr>
-              <w:t xml:space="preserve"> (Package json for serverless </w:t>
-            </w:r>
-            <w:proofErr w:type="spellStart"/>
-            <w:r>
-              <w:rPr>
-                <w:lang w:val="en-US"/>
-              </w:rPr>
-              <w:t>npm</w:t>
-            </w:r>
-            <w:proofErr w:type="spellEnd"/>
-            <w:r>
-              <w:rPr>
-                <w:lang w:val="en-US"/>
-              </w:rPr>
-              <w:t xml:space="preserve"> build)</w:t>
+            <w:r>
+              <w:rPr>
+                <w:lang w:val="en-US"/>
+              </w:rPr>
+              <w:t>Package.json (Package json for serverless npm build)</w:t>
             </w:r>
           </w:p>
           <w:p>
@@ -1782,21 +1484,7 @@
               <w:rPr>
                 <w:lang w:val="en-US"/>
               </w:rPr>
-              <w:t>Package-</w:t>
-            </w:r>
-            <w:proofErr w:type="spellStart"/>
-            <w:r>
-              <w:rPr>
-                <w:lang w:val="en-US"/>
-              </w:rPr>
-              <w:t>lock.json</w:t>
-            </w:r>
-            <w:proofErr w:type="spellEnd"/>
-            <w:r>
-              <w:rPr>
-                <w:lang w:val="en-US"/>
-              </w:rPr>
-              <w:t xml:space="preserve"> (Package versioning lock configurations)</w:t>
+              <w:t>Package-lock.json (Package versioning lock configurations)</w:t>
             </w:r>
           </w:p>
         </w:tc>
@@ -1857,21 +1545,7 @@
               <w:rPr>
                 <w:lang w:val="en-US"/>
               </w:rPr>
-              <w:t>Env-</w:t>
-            </w:r>
-            <w:proofErr w:type="spellStart"/>
-            <w:r>
-              <w:rPr>
-                <w:lang w:val="en-US"/>
-              </w:rPr>
-              <w:t>dev.yml</w:t>
-            </w:r>
-            <w:proofErr w:type="spellEnd"/>
-            <w:r>
-              <w:rPr>
-                <w:lang w:val="en-US"/>
-              </w:rPr>
-              <w:t xml:space="preserve"> : Dev environment configuration</w:t>
+              <w:t>Env-dev.yml : Dev environment configuration</w:t>
             </w:r>
           </w:p>
           <w:p>
@@ -1889,21 +1563,7 @@
               <w:rPr>
                 <w:lang w:val="en-US"/>
               </w:rPr>
-              <w:t>Encrypt-</w:t>
-            </w:r>
-            <w:proofErr w:type="spellStart"/>
-            <w:r>
-              <w:rPr>
-                <w:lang w:val="en-US"/>
-              </w:rPr>
-              <w:t>dev.yml</w:t>
-            </w:r>
-            <w:proofErr w:type="spellEnd"/>
-            <w:r>
-              <w:rPr>
-                <w:lang w:val="en-US"/>
-              </w:rPr>
-              <w:t xml:space="preserve"> : Encryption key for Dev environment configuration</w:t>
+              <w:t>Encrypt-dev.yml : Encryption key for Dev environment configuration</w:t>
             </w:r>
           </w:p>
           <w:p>
@@ -1921,21 +1581,7 @@
               <w:rPr>
                 <w:lang w:val="en-US"/>
               </w:rPr>
-              <w:t>Env-</w:t>
-            </w:r>
-            <w:proofErr w:type="spellStart"/>
-            <w:r>
-              <w:rPr>
-                <w:lang w:val="en-US"/>
-              </w:rPr>
-              <w:t>prd.yml</w:t>
-            </w:r>
-            <w:proofErr w:type="spellEnd"/>
-            <w:r>
-              <w:rPr>
-                <w:lang w:val="en-US"/>
-              </w:rPr>
-              <w:t xml:space="preserve"> : Production environment configuration</w:t>
+              <w:t>Env-prd.yml : Production environment configuration</w:t>
             </w:r>
           </w:p>
           <w:p>
@@ -1953,21 +1599,7 @@
               <w:rPr>
                 <w:lang w:val="en-US"/>
               </w:rPr>
-              <w:t>Encrypt-</w:t>
-            </w:r>
-            <w:proofErr w:type="spellStart"/>
-            <w:r>
-              <w:rPr>
-                <w:lang w:val="en-US"/>
-              </w:rPr>
-              <w:t>prd.yml</w:t>
-            </w:r>
-            <w:proofErr w:type="spellEnd"/>
-            <w:r>
-              <w:rPr>
-                <w:lang w:val="en-US"/>
-              </w:rPr>
-              <w:t xml:space="preserve"> : Encryption key for Production environment configuration</w:t>
+              <w:t>Encrypt-prd.yml : Encryption key for Production environment configuration</w:t>
             </w:r>
           </w:p>
           <w:p>
@@ -2033,14 +1665,12 @@
                 <w:lang w:val="en-US"/>
               </w:rPr>
             </w:pPr>
-            <w:proofErr w:type="spellStart"/>
             <w:r>
               <w:rPr>
                 <w:lang w:val="en-US"/>
               </w:rPr>
               <w:t>Serverless.yml</w:t>
             </w:r>
-            <w:proofErr w:type="spellEnd"/>
           </w:p>
         </w:tc>
         <w:tc>
@@ -2057,85 +1687,27 @@
               <w:rPr>
                 <w:lang w:val="en-US"/>
               </w:rPr>
-              <w:t xml:space="preserve">Environment </w:t>
-            </w:r>
-            <w:proofErr w:type="spellStart"/>
-            <w:r>
-              <w:rPr>
-                <w:lang w:val="en-US"/>
-              </w:rPr>
-              <w:t>paramaeter</w:t>
-            </w:r>
-            <w:proofErr w:type="spellEnd"/>
-            <w:r>
-              <w:rPr>
-                <w:lang w:val="en-US"/>
-              </w:rPr>
-              <w:t xml:space="preserve"> inside </w:t>
-            </w:r>
-            <w:proofErr w:type="spellStart"/>
-            <w:r>
-              <w:rPr>
-                <w:lang w:val="en-US"/>
-              </w:rPr>
-              <w:t>provider.stage</w:t>
-            </w:r>
-            <w:proofErr w:type="spellEnd"/>
-          </w:p>
-          <w:p>
-            <w:pPr>
-              <w:rPr>
-                <w:lang w:val="en-US"/>
-              </w:rPr>
-            </w:pPr>
-          </w:p>
-          <w:p>
-            <w:pPr>
-              <w:rPr>
-                <w:lang w:val="en-US"/>
-              </w:rPr>
-            </w:pPr>
-            <w:proofErr w:type="spellStart"/>
-            <w:r>
-              <w:rPr>
-                <w:lang w:val="en-US"/>
-              </w:rPr>
-              <w:t>Prd</w:t>
-            </w:r>
-            <w:proofErr w:type="spellEnd"/>
-            <w:r>
-              <w:rPr>
-                <w:lang w:val="en-US"/>
-              </w:rPr>
-              <w:t xml:space="preserve"> = it will load env-</w:t>
-            </w:r>
-            <w:proofErr w:type="spellStart"/>
-            <w:r>
-              <w:rPr>
-                <w:lang w:val="en-US"/>
-              </w:rPr>
-              <w:t>prd.yml</w:t>
-            </w:r>
-            <w:proofErr w:type="spellEnd"/>
-            <w:r>
-              <w:rPr>
-                <w:lang w:val="en-US"/>
-              </w:rPr>
-              <w:t xml:space="preserve"> and encrypt-</w:t>
-            </w:r>
-            <w:proofErr w:type="spellStart"/>
-            <w:r>
-              <w:rPr>
-                <w:lang w:val="en-US"/>
-              </w:rPr>
-              <w:t>prd.yml</w:t>
-            </w:r>
-            <w:proofErr w:type="spellEnd"/>
-            <w:r>
-              <w:rPr>
-                <w:lang w:val="en-US"/>
-              </w:rPr>
-              <w:t>. If changing to dev, it will load the dev set respectively.</w:t>
+              <w:t>Environment paramaeter inside provider.stage</w:t>
+            </w:r>
+          </w:p>
+          <w:p>
+            <w:pPr>
+              <w:rPr>
+                <w:lang w:val="en-US"/>
+              </w:rPr>
+            </w:pPr>
+          </w:p>
+          <w:p>
+            <w:pPr>
+              <w:rPr>
+                <w:lang w:val="en-US"/>
+              </w:rPr>
+            </w:pPr>
+            <w:r>
+              <w:rPr>
+                <w:lang w:val="en-US"/>
+              </w:rPr>
+              <w:t>Prd = it will load env-prd.yml and encrypt-prd.yml. If changing to dev, it will load the dev set respectively.</w:t>
             </w:r>
           </w:p>
           <w:p>
@@ -2209,16 +1781,8 @@
               <w:rPr>
                 <w:lang w:val="en-US"/>
               </w:rPr>
-              <w:t>Resources/encrypt-</w:t>
-            </w:r>
-            <w:proofErr w:type="spellStart"/>
-            <w:r>
-              <w:rPr>
-                <w:lang w:val="en-US"/>
-              </w:rPr>
-              <w:t>XXXX.yml</w:t>
-            </w:r>
-            <w:proofErr w:type="spellEnd"/>
+              <w:t>Resources/encrypt-XXXX.yml</w:t>
+            </w:r>
           </w:p>
         </w:tc>
         <w:tc>
@@ -2276,16 +1840,8 @@
                 <w:lang w:val="en-US"/>
               </w:rPr>
               <w:lastRenderedPageBreak/>
-              <w:t>Resources/env-</w:t>
-            </w:r>
-            <w:proofErr w:type="spellStart"/>
-            <w:r>
-              <w:rPr>
-                <w:lang w:val="en-US"/>
-              </w:rPr>
-              <w:t>XXXX.yml</w:t>
-            </w:r>
-            <w:proofErr w:type="spellEnd"/>
+              <w:t>Resources/env-XXXX.yml</w:t>
+            </w:r>
           </w:p>
         </w:tc>
         <w:tc>
@@ -2446,19 +2002,11 @@
                 <w:lang w:val="en-US"/>
               </w:rPr>
             </w:pPr>
-            <w:proofErr w:type="spellStart"/>
-            <w:r>
-              <w:rPr>
-                <w:lang w:val="en-US"/>
-              </w:rPr>
-              <w:t>Sh</w:t>
-            </w:r>
-            <w:proofErr w:type="spellEnd"/>
-            <w:r>
-              <w:rPr>
-                <w:lang w:val="en-US"/>
-              </w:rPr>
-              <w:t xml:space="preserve"> ./Deploy.sh deploy</w:t>
+            <w:r>
+              <w:rPr>
+                <w:lang w:val="en-US"/>
+              </w:rPr>
+              <w:t>Sh ./Deploy.sh deploy</w:t>
             </w:r>
           </w:p>
           <w:p>
@@ -2499,19 +2047,11 @@
                 <w:lang w:val="en-US"/>
               </w:rPr>
             </w:pPr>
-            <w:proofErr w:type="spellStart"/>
-            <w:r>
-              <w:rPr>
-                <w:lang w:val="en-US"/>
-              </w:rPr>
-              <w:t>Sh</w:t>
-            </w:r>
-            <w:proofErr w:type="spellEnd"/>
-            <w:r>
-              <w:rPr>
-                <w:lang w:val="en-US"/>
-              </w:rPr>
-              <w:t xml:space="preserve"> ./Deploy.sh deploy</w:t>
+            <w:r>
+              <w:rPr>
+                <w:lang w:val="en-US"/>
+              </w:rPr>
+              <w:t>Sh ./Deploy.sh deploy</w:t>
             </w:r>
           </w:p>
           <w:p>
@@ -2552,19 +2092,11 @@
                 <w:lang w:val="en-US"/>
               </w:rPr>
             </w:pPr>
-            <w:proofErr w:type="spellStart"/>
-            <w:r>
-              <w:rPr>
-                <w:lang w:val="en-US"/>
-              </w:rPr>
-              <w:t>Sh</w:t>
-            </w:r>
-            <w:proofErr w:type="spellEnd"/>
-            <w:r>
-              <w:rPr>
-                <w:lang w:val="en-US"/>
-              </w:rPr>
-              <w:t xml:space="preserve"> ./Deploy.sh deploy -g &lt;group&gt;</w:t>
+            <w:r>
+              <w:rPr>
+                <w:lang w:val="en-US"/>
+              </w:rPr>
+              <w:t>Sh ./Deploy.sh deploy -g &lt;group&gt;</w:t>
             </w:r>
           </w:p>
           <w:p>
@@ -2625,87 +2157,37 @@
                 <w:lang w:val="en-US"/>
               </w:rPr>
             </w:pPr>
-            <w:proofErr w:type="spellStart"/>
-            <w:r>
-              <w:rPr>
-                <w:lang w:val="en-US"/>
-              </w:rPr>
-              <w:t>Sh</w:t>
-            </w:r>
-            <w:proofErr w:type="spellEnd"/>
-            <w:r>
-              <w:rPr>
-                <w:lang w:val="en-US"/>
-              </w:rPr>
-              <w:t xml:space="preserve"> ./Deploy.sh </w:t>
-            </w:r>
-            <w:r>
-              <w:rPr>
-                <w:lang w:val="en-US"/>
-              </w:rPr>
-              <w:t xml:space="preserve">XXXXX </w:t>
-            </w:r>
-            <w:proofErr w:type="spellStart"/>
-            <w:r>
-              <w:rPr>
-                <w:lang w:val="en-US"/>
-              </w:rPr>
-              <w:t>XXXXX</w:t>
-            </w:r>
-            <w:proofErr w:type="spellEnd"/>
-            <w:r>
-              <w:rPr>
-                <w:lang w:val="en-US"/>
-              </w:rPr>
-              <w:t xml:space="preserve"> XXXXXX</w:t>
-            </w:r>
-          </w:p>
-          <w:p>
-            <w:pPr>
-              <w:rPr>
-                <w:lang w:val="en-US"/>
-              </w:rPr>
-            </w:pPr>
-          </w:p>
-          <w:p>
-            <w:pPr>
-              <w:rPr>
-                <w:lang w:val="en-US"/>
-              </w:rPr>
-            </w:pPr>
-            <w:r>
-              <w:rPr>
-                <w:lang w:val="en-US"/>
-              </w:rPr>
-              <w:t xml:space="preserve">If will treat the same as serverless XXXXX </w:t>
-            </w:r>
-            <w:proofErr w:type="spellStart"/>
-            <w:r>
-              <w:rPr>
-                <w:lang w:val="en-US"/>
-              </w:rPr>
-              <w:t>XXXXX</w:t>
-            </w:r>
-            <w:proofErr w:type="spellEnd"/>
-            <w:r>
-              <w:rPr>
-                <w:lang w:val="en-US"/>
-              </w:rPr>
-              <w:t xml:space="preserve"> </w:t>
-            </w:r>
-            <w:proofErr w:type="spellStart"/>
-            <w:r>
-              <w:rPr>
-                <w:lang w:val="en-US"/>
-              </w:rPr>
-              <w:t>XXXXX</w:t>
-            </w:r>
-            <w:proofErr w:type="spellEnd"/>
-            <w:r>
-              <w:rPr>
-                <w:lang w:val="en-US"/>
-              </w:rPr>
-              <w:t>.</w:t>
+            <w:r>
+              <w:rPr>
+                <w:lang w:val="en-US"/>
+              </w:rPr>
+              <w:t xml:space="preserve">Sh ./Deploy.sh </w:t>
+            </w:r>
+            <w:r>
+              <w:rPr>
+                <w:lang w:val="en-US"/>
+              </w:rPr>
+              <w:t>XXXXX XXXXX XXXXXX</w:t>
+            </w:r>
+          </w:p>
+          <w:p>
+            <w:pPr>
+              <w:rPr>
+                <w:lang w:val="en-US"/>
+              </w:rPr>
+            </w:pPr>
+          </w:p>
+          <w:p>
+            <w:pPr>
+              <w:rPr>
+                <w:lang w:val="en-US"/>
+              </w:rPr>
+            </w:pPr>
+            <w:r>
+              <w:rPr>
+                <w:lang w:val="en-US"/>
+              </w:rPr>
+              <w:t>If will treat the same as serverless XXXXX XXXXX XXXXX.</w:t>
             </w:r>
           </w:p>
           <w:p>

</xml_diff>

<commit_message>
Add docker and update deployment procedures (Readme / Documentations)
</commit_message>
<xml_diff>
--- a/Documentation/Deployment Guide.docx
+++ b/Documentation/Deployment Guide.docx
@@ -590,7 +590,33 @@
         <w:rPr>
           <w:lang w:val="en-US"/>
         </w:rPr>
-        <w:t>To start the local server, simply apply python3 ./local_server.py for testing</w:t>
+        <w:t>To start the local server, simply apply python3 ./server.py</w:t>
+      </w:r>
+      <w:r>
+        <w:rPr>
+          <w:lang w:val="en-US"/>
+        </w:rPr>
+        <w:t xml:space="preserve"> inside Order folder</w:t>
+      </w:r>
+      <w:r>
+        <w:rPr>
+          <w:lang w:val="en-US"/>
+        </w:rPr>
+        <w:t xml:space="preserve"> for testing</w:t>
+      </w:r>
+    </w:p>
+    <w:p>
+      <w:pPr>
+        <w:spacing w:before="240"/>
+        <w:rPr>
+          <w:lang w:val="en-US"/>
+        </w:rPr>
+      </w:pPr>
+      <w:r>
+        <w:rPr>
+          <w:lang w:val="en-US"/>
+        </w:rPr>
+        <w:t>You can also package the application using docker build ./</w:t>
       </w:r>
       <w:r>
         <w:rPr>

</xml_diff>